<commit_message>
updated the 2nd bi-weekly report
</commit_message>
<xml_diff>
--- a/Documents/team52_report2.docx
+++ b/Documents/team52_report2.docx
@@ -5,7 +5,7 @@
     <w:p>
       <w:pPr>
         <w:spacing w:line="276" w:lineRule="auto"/>
-        <w:jc w:val="center"/>
+        <w:jc w:val="both"/>
         <w:rPr>
           <w:rFonts w:ascii="Cambria" w:hAnsi="Cambria"/>
           <w:b/>
@@ -40,6 +40,7 @@
     <w:p>
       <w:pPr>
         <w:spacing w:after="0" w:line="276" w:lineRule="auto"/>
+        <w:jc w:val="both"/>
         <w:rPr>
           <w:rFonts w:ascii="Cambria" w:hAnsi="Cambria"/>
           <w:sz w:val="24"/>
@@ -81,15 +82,72 @@
     <w:p>
       <w:pPr>
         <w:spacing w:after="0" w:line="276" w:lineRule="auto"/>
-        <w:rPr>
-          <w:rFonts w:ascii="Cambria" w:hAnsi="Cambria"/>
-          <w:sz w:val="24"/>
-        </w:rPr>
-      </w:pPr>
-    </w:p>
-    <w:p>
-      <w:pPr>
-        <w:spacing w:after="0" w:line="276" w:lineRule="auto"/>
+        <w:jc w:val="both"/>
+        <w:rPr>
+          <w:rFonts w:ascii="Cambria" w:hAnsi="Cambria"/>
+          <w:sz w:val="24"/>
+        </w:rPr>
+      </w:pPr>
+    </w:p>
+    <w:p>
+      <w:pPr>
+        <w:spacing w:after="0" w:line="276" w:lineRule="auto"/>
+        <w:jc w:val="both"/>
+        <w:rPr>
+          <w:rFonts w:ascii="Cambria" w:hAnsi="Cambria"/>
+          <w:sz w:val="24"/>
+        </w:rPr>
+      </w:pPr>
+      <w:r>
+        <w:rPr>
+          <w:rFonts w:ascii="Cambria" w:hAnsi="Cambria"/>
+          <w:sz w:val="24"/>
+        </w:rPr>
+        <w:t>These two weeks</w:t>
+      </w:r>
+      <w:r>
+        <w:rPr>
+          <w:rFonts w:ascii="Cambria" w:hAnsi="Cambria"/>
+          <w:sz w:val="24"/>
+        </w:rPr>
+        <w:t xml:space="preserve"> have been very productive. We researched all the possible development options and settled on using Android Studio and Java. We started creating the UI for the app and the basic functionality like menus.</w:t>
+      </w:r>
+      <w:r>
+        <w:rPr>
+          <w:rFonts w:ascii="Cambria" w:hAnsi="Cambria"/>
+          <w:sz w:val="24"/>
+        </w:rPr>
+        <w:t xml:space="preserve"> We also researched how some of the other Must-Have features can be implemented, like Media Player functionality</w:t>
+      </w:r>
+      <w:r>
+        <w:rPr>
+          <w:rFonts w:ascii="Cambria" w:hAnsi="Cambria"/>
+          <w:sz w:val="24"/>
+        </w:rPr>
+        <w:t>, timers and saving settings</w:t>
+      </w:r>
+      <w:r>
+        <w:rPr>
+          <w:rFonts w:ascii="Cambria" w:hAnsi="Cambria"/>
+          <w:sz w:val="24"/>
+        </w:rPr>
+        <w:t>.</w:t>
+      </w:r>
+    </w:p>
+    <w:p>
+      <w:pPr>
+        <w:spacing w:after="0" w:line="276" w:lineRule="auto"/>
+        <w:jc w:val="both"/>
+        <w:rPr>
+          <w:rFonts w:ascii="Cambria" w:hAnsi="Cambria"/>
+          <w:sz w:val="24"/>
+        </w:rPr>
+      </w:pPr>
+    </w:p>
+    <w:p>
+      <w:pPr>
+        <w:spacing w:after="0" w:line="276" w:lineRule="auto"/>
+        <w:jc w:val="both"/>
         <w:rPr>
           <w:rFonts w:ascii="Cambria" w:hAnsi="Cambria"/>
           <w:b/>
@@ -108,320 +166,6 @@
     <w:p>
       <w:pPr>
         <w:spacing w:after="0" w:line="276" w:lineRule="auto"/>
-        <w:rPr>
-          <w:rFonts w:ascii="Cambria" w:hAnsi="Cambria"/>
-          <w:b/>
-          <w:sz w:val="24"/>
-        </w:rPr>
-      </w:pPr>
-    </w:p>
-    <w:p>
-      <w:pPr>
-        <w:spacing w:after="0" w:line="276" w:lineRule="auto"/>
-        <w:rPr>
-          <w:rFonts w:ascii="Cambria" w:hAnsi="Cambria"/>
-          <w:b/>
-          <w:sz w:val="24"/>
-        </w:rPr>
-      </w:pPr>
-      <w:r>
-        <w:rPr>
-          <w:rFonts w:ascii="Cambria" w:hAnsi="Cambria"/>
-          <w:b/>
-          <w:sz w:val="24"/>
-        </w:rPr>
-        <w:t>15</w:t>
-      </w:r>
-      <w:r>
-        <w:rPr>
-          <w:rFonts w:ascii="Cambria" w:hAnsi="Cambria"/>
-          <w:b/>
-          <w:sz w:val="24"/>
-        </w:rPr>
-        <w:t>-21</w:t>
-      </w:r>
-      <w:r>
-        <w:rPr>
-          <w:rFonts w:ascii="Cambria" w:hAnsi="Cambria"/>
-          <w:b/>
-          <w:sz w:val="24"/>
-        </w:rPr>
-        <w:t xml:space="preserve"> bullshit </w:t>
-      </w:r>
-      <w:proofErr w:type="spellStart"/>
-      <w:r>
-        <w:rPr>
-          <w:rFonts w:ascii="Cambria" w:hAnsi="Cambria"/>
-          <w:b/>
-          <w:sz w:val="24"/>
-        </w:rPr>
-        <w:t>pls</w:t>
-      </w:r>
-      <w:proofErr w:type="spellEnd"/>
-    </w:p>
-    <w:p>
-      <w:pPr>
-        <w:spacing w:after="0" w:line="276" w:lineRule="auto"/>
-        <w:rPr>
-          <w:rFonts w:ascii="Cambria" w:hAnsi="Cambria"/>
-          <w:b/>
-          <w:sz w:val="24"/>
-        </w:rPr>
-      </w:pPr>
-    </w:p>
-    <w:p>
-      <w:pPr>
-        <w:spacing w:after="0" w:line="276" w:lineRule="auto"/>
-        <w:rPr>
-          <w:rFonts w:ascii="Cambria" w:hAnsi="Cambria"/>
-          <w:b/>
-          <w:sz w:val="24"/>
-        </w:rPr>
-      </w:pPr>
-      <w:r>
-        <w:rPr>
-          <w:rFonts w:ascii="Cambria" w:hAnsi="Cambria"/>
-          <w:b/>
-          <w:sz w:val="24"/>
-        </w:rPr>
-        <w:t>22</w:t>
-      </w:r>
-      <w:r>
-        <w:rPr>
-          <w:rFonts w:ascii="Cambria" w:hAnsi="Cambria"/>
-          <w:b/>
-          <w:sz w:val="24"/>
-          <w:vertAlign w:val="superscript"/>
-        </w:rPr>
-        <w:t>nd</w:t>
-      </w:r>
-      <w:r>
-        <w:rPr>
-          <w:rFonts w:ascii="Cambria" w:hAnsi="Cambria"/>
-          <w:b/>
-          <w:sz w:val="24"/>
-        </w:rPr>
-        <w:t xml:space="preserve"> February</w:t>
-      </w:r>
-      <w:r>
-        <w:rPr>
-          <w:rFonts w:ascii="Cambria" w:hAnsi="Cambria"/>
-          <w:b/>
-          <w:sz w:val="24"/>
-        </w:rPr>
-        <w:t xml:space="preserve"> - </w:t>
-      </w:r>
-      <w:r>
-        <w:rPr>
-          <w:rFonts w:ascii="Cambria" w:hAnsi="Cambria"/>
-          <w:b/>
-          <w:sz w:val="24"/>
-        </w:rPr>
-        <w:t>Meeting with team</w:t>
-      </w:r>
-      <w:r>
-        <w:rPr>
-          <w:rFonts w:ascii="Cambria" w:hAnsi="Cambria"/>
-          <w:b/>
-          <w:sz w:val="24"/>
-        </w:rPr>
-        <w:tab/>
-        <w:t>Topic</w:t>
-      </w:r>
-      <w:r>
-        <w:rPr>
-          <w:rFonts w:ascii="Cambria" w:hAnsi="Cambria"/>
-          <w:b/>
-          <w:sz w:val="24"/>
-        </w:rPr>
-        <w:t xml:space="preserve">: </w:t>
-      </w:r>
-      <w:r>
-        <w:rPr>
-          <w:rFonts w:ascii="Cambria" w:hAnsi="Cambria"/>
-          <w:b/>
-          <w:sz w:val="24"/>
-        </w:rPr>
-        <w:t>Final UI discussion</w:t>
-      </w:r>
-    </w:p>
-    <w:p>
-      <w:pPr>
-        <w:spacing w:after="0" w:line="276" w:lineRule="auto"/>
-        <w:rPr>
-          <w:rFonts w:ascii="Cambria" w:hAnsi="Cambria"/>
-          <w:b/>
-          <w:sz w:val="24"/>
-        </w:rPr>
-      </w:pPr>
-    </w:p>
-    <w:p>
-      <w:pPr>
-        <w:spacing w:after="0" w:line="276" w:lineRule="auto"/>
-        <w:rPr>
-          <w:rFonts w:ascii="Cambria" w:hAnsi="Cambria"/>
-          <w:b/>
-          <w:sz w:val="24"/>
-        </w:rPr>
-      </w:pPr>
-      <w:r>
-        <w:rPr>
-          <w:rFonts w:ascii="Cambria" w:hAnsi="Cambria"/>
-          <w:b/>
-          <w:sz w:val="24"/>
-        </w:rPr>
-        <w:t>25</w:t>
-      </w:r>
-      <w:r>
-        <w:rPr>
-          <w:rFonts w:ascii="Cambria" w:hAnsi="Cambria"/>
-          <w:b/>
-          <w:sz w:val="24"/>
-          <w:vertAlign w:val="superscript"/>
-        </w:rPr>
-        <w:t>th</w:t>
-      </w:r>
-      <w:r>
-        <w:rPr>
-          <w:rFonts w:ascii="Cambria" w:hAnsi="Cambria"/>
-          <w:b/>
-          <w:sz w:val="24"/>
-        </w:rPr>
-        <w:t xml:space="preserve"> February</w:t>
-      </w:r>
-      <w:r>
-        <w:rPr>
-          <w:rFonts w:ascii="Cambria" w:hAnsi="Cambria"/>
-          <w:b/>
-          <w:sz w:val="24"/>
-        </w:rPr>
-        <w:t xml:space="preserve"> - </w:t>
-      </w:r>
-      <w:r>
-        <w:rPr>
-          <w:rFonts w:ascii="Cambria" w:hAnsi="Cambria"/>
-          <w:b/>
-          <w:sz w:val="24"/>
-        </w:rPr>
-        <w:t>Meeting with team</w:t>
-      </w:r>
-      <w:r>
-        <w:rPr>
-          <w:rFonts w:ascii="Cambria" w:hAnsi="Cambria"/>
-          <w:b/>
-          <w:sz w:val="24"/>
-        </w:rPr>
-        <w:tab/>
-        <w:t xml:space="preserve">Topic: </w:t>
-      </w:r>
-      <w:r>
-        <w:rPr>
-          <w:rFonts w:ascii="Cambria" w:hAnsi="Cambria"/>
-          <w:b/>
-          <w:sz w:val="24"/>
-        </w:rPr>
-        <w:t>C</w:t>
-      </w:r>
-      <w:r>
-        <w:rPr>
-          <w:rFonts w:ascii="Cambria" w:hAnsi="Cambria"/>
-          <w:b/>
-          <w:sz w:val="24"/>
-        </w:rPr>
-        <w:t>lasses &amp; Use-Cases discussion</w:t>
-      </w:r>
-    </w:p>
-    <w:p>
-      <w:pPr>
-        <w:spacing w:after="0" w:line="276" w:lineRule="auto"/>
-        <w:rPr>
-          <w:rFonts w:ascii="Cambria" w:hAnsi="Cambria"/>
-          <w:b/>
-          <w:sz w:val="24"/>
-        </w:rPr>
-      </w:pPr>
-    </w:p>
-    <w:p>
-      <w:pPr>
-        <w:spacing w:after="0" w:line="276" w:lineRule="auto"/>
-        <w:rPr>
-          <w:rFonts w:ascii="Cambria" w:hAnsi="Cambria"/>
-          <w:sz w:val="24"/>
-        </w:rPr>
-      </w:pPr>
-      <w:r>
-        <w:rPr>
-          <w:rFonts w:ascii="Cambria" w:hAnsi="Cambria"/>
-          <w:sz w:val="24"/>
-        </w:rPr>
-        <w:t>We discussed and created several use cases to guide us in the creation of the first prototype.</w:t>
-      </w:r>
-      <w:r>
-        <w:rPr>
-          <w:rFonts w:ascii="Cambria" w:hAnsi="Cambria"/>
-          <w:sz w:val="24"/>
-        </w:rPr>
-        <w:t xml:space="preserve"> </w:t>
-      </w:r>
-    </w:p>
-    <w:p>
-      <w:pPr>
-        <w:spacing w:after="0" w:line="276" w:lineRule="auto"/>
-        <w:rPr>
-          <w:rFonts w:ascii="Cambria" w:hAnsi="Cambria"/>
-          <w:b/>
-          <w:sz w:val="24"/>
-        </w:rPr>
-      </w:pPr>
-    </w:p>
-    <w:p>
-      <w:pPr>
-        <w:spacing w:after="0" w:line="276" w:lineRule="auto"/>
-        <w:rPr>
-          <w:rFonts w:ascii="Cambria" w:hAnsi="Cambria"/>
-          <w:b/>
-          <w:sz w:val="24"/>
-        </w:rPr>
-      </w:pPr>
-      <w:r>
-        <w:rPr>
-          <w:rFonts w:ascii="Cambria" w:hAnsi="Cambria"/>
-          <w:b/>
-          <w:sz w:val="24"/>
-        </w:rPr>
-        <w:t>26</w:t>
-      </w:r>
-      <w:r>
-        <w:rPr>
-          <w:rFonts w:ascii="Cambria" w:hAnsi="Cambria"/>
-          <w:b/>
-          <w:sz w:val="24"/>
-          <w:vertAlign w:val="superscript"/>
-        </w:rPr>
-        <w:t>th</w:t>
-      </w:r>
-      <w:r>
-        <w:rPr>
-          <w:rFonts w:ascii="Cambria" w:hAnsi="Cambria"/>
-          <w:b/>
-          <w:sz w:val="24"/>
-        </w:rPr>
-        <w:t xml:space="preserve"> February – Meeting with team</w:t>
-      </w:r>
-    </w:p>
-    <w:p>
-      <w:pPr>
-        <w:spacing w:after="0" w:line="276" w:lineRule="auto"/>
-        <w:rPr>
-          <w:rFonts w:ascii="Cambria" w:hAnsi="Cambria"/>
-          <w:b/>
-          <w:sz w:val="24"/>
-        </w:rPr>
-      </w:pPr>
-    </w:p>
-    <w:p>
-      <w:pPr>
-        <w:spacing w:line="276" w:lineRule="auto"/>
         <w:jc w:val="both"/>
         <w:rPr>
           <w:rFonts w:ascii="Cambria" w:hAnsi="Cambria"/>
@@ -431,6 +175,684 @@
       </w:pPr>
       <w:bookmarkStart w:id="0" w:name="_GoBack"/>
       <w:bookmarkEnd w:id="0"/>
+    </w:p>
+    <w:p>
+      <w:pPr>
+        <w:spacing w:after="0" w:line="276" w:lineRule="auto"/>
+        <w:jc w:val="both"/>
+        <w:rPr>
+          <w:rFonts w:ascii="Cambria" w:hAnsi="Cambria"/>
+          <w:b/>
+          <w:sz w:val="24"/>
+        </w:rPr>
+      </w:pPr>
+      <w:r>
+        <w:rPr>
+          <w:rFonts w:ascii="Cambria" w:hAnsi="Cambria"/>
+          <w:b/>
+          <w:sz w:val="24"/>
+        </w:rPr>
+        <w:t>15</w:t>
+      </w:r>
+      <w:r>
+        <w:rPr>
+          <w:rFonts w:ascii="Cambria" w:hAnsi="Cambria"/>
+          <w:b/>
+          <w:sz w:val="24"/>
+          <w:vertAlign w:val="superscript"/>
+        </w:rPr>
+        <w:t>th</w:t>
+      </w:r>
+      <w:r>
+        <w:rPr>
+          <w:rFonts w:ascii="Cambria" w:hAnsi="Cambria"/>
+          <w:b/>
+          <w:sz w:val="24"/>
+        </w:rPr>
+        <w:t xml:space="preserve"> February – Skype meeting with team</w:t>
+      </w:r>
+      <w:r>
+        <w:rPr>
+          <w:rFonts w:ascii="Cambria" w:hAnsi="Cambria"/>
+          <w:b/>
+          <w:sz w:val="24"/>
+        </w:rPr>
+        <w:tab/>
+        <w:t>Topic: Planning</w:t>
+      </w:r>
+    </w:p>
+    <w:p>
+      <w:pPr>
+        <w:spacing w:after="0" w:line="276" w:lineRule="auto"/>
+        <w:jc w:val="both"/>
+        <w:rPr>
+          <w:rFonts w:ascii="Cambria" w:hAnsi="Cambria"/>
+          <w:b/>
+          <w:sz w:val="24"/>
+        </w:rPr>
+      </w:pPr>
+    </w:p>
+    <w:p>
+      <w:pPr>
+        <w:spacing w:after="0" w:line="276" w:lineRule="auto"/>
+        <w:jc w:val="both"/>
+        <w:rPr>
+          <w:rFonts w:ascii="Cambria" w:hAnsi="Cambria"/>
+          <w:sz w:val="24"/>
+        </w:rPr>
+      </w:pPr>
+      <w:r>
+        <w:rPr>
+          <w:rFonts w:ascii="Cambria" w:hAnsi="Cambria"/>
+          <w:sz w:val="24"/>
+        </w:rPr>
+        <w:t xml:space="preserve">After having finalized the </w:t>
+      </w:r>
+      <w:proofErr w:type="spellStart"/>
+      <w:r>
+        <w:rPr>
+          <w:rFonts w:ascii="Cambria" w:hAnsi="Cambria"/>
+          <w:sz w:val="24"/>
+        </w:rPr>
+        <w:t>MoSCoW</w:t>
+      </w:r>
+      <w:proofErr w:type="spellEnd"/>
+      <w:r>
+        <w:rPr>
+          <w:rFonts w:ascii="Cambria" w:hAnsi="Cambria"/>
+          <w:sz w:val="24"/>
+        </w:rPr>
+        <w:t xml:space="preserve"> requirements at the end of last week, this meeting was used to discuss our plan for how to proceed with the project. We recapped what we need to achieve, and the methods with which we decided to approach this, and organised the resources (online lessons/guides/IDEs) required to do so. We decided to individually start experimenting with Android Studio</w:t>
+      </w:r>
+      <w:r>
+        <w:rPr>
+          <w:rFonts w:ascii="Cambria" w:hAnsi="Cambria"/>
+          <w:sz w:val="24"/>
+        </w:rPr>
+        <w:t xml:space="preserve"> and to keep each other up to date with our progress.</w:t>
+      </w:r>
+    </w:p>
+    <w:p>
+      <w:pPr>
+        <w:spacing w:after="0" w:line="276" w:lineRule="auto"/>
+        <w:jc w:val="both"/>
+        <w:rPr>
+          <w:rFonts w:ascii="Cambria" w:hAnsi="Cambria"/>
+          <w:b/>
+          <w:sz w:val="24"/>
+        </w:rPr>
+      </w:pPr>
+    </w:p>
+    <w:p>
+      <w:pPr>
+        <w:spacing w:after="0" w:line="276" w:lineRule="auto"/>
+        <w:jc w:val="both"/>
+        <w:rPr>
+          <w:rFonts w:ascii="Cambria" w:hAnsi="Cambria"/>
+          <w:b/>
+          <w:sz w:val="24"/>
+        </w:rPr>
+      </w:pPr>
+      <w:r>
+        <w:rPr>
+          <w:rFonts w:ascii="Cambria" w:hAnsi="Cambria"/>
+          <w:b/>
+          <w:sz w:val="24"/>
+        </w:rPr>
+        <w:t>17</w:t>
+      </w:r>
+      <w:r>
+        <w:rPr>
+          <w:rFonts w:ascii="Cambria" w:hAnsi="Cambria"/>
+          <w:b/>
+          <w:sz w:val="24"/>
+          <w:vertAlign w:val="superscript"/>
+        </w:rPr>
+        <w:t>th</w:t>
+      </w:r>
+      <w:r>
+        <w:rPr>
+          <w:rFonts w:ascii="Cambria" w:hAnsi="Cambria"/>
+          <w:b/>
+          <w:sz w:val="24"/>
+        </w:rPr>
+        <w:t xml:space="preserve"> February – Skype meeting with team</w:t>
+      </w:r>
+      <w:r>
+        <w:rPr>
+          <w:rFonts w:ascii="Cambria" w:hAnsi="Cambria"/>
+          <w:b/>
+          <w:sz w:val="24"/>
+        </w:rPr>
+        <w:tab/>
+        <w:t>Topic: Progress</w:t>
+      </w:r>
+    </w:p>
+    <w:p>
+      <w:pPr>
+        <w:spacing w:after="0" w:line="276" w:lineRule="auto"/>
+        <w:jc w:val="both"/>
+        <w:rPr>
+          <w:rFonts w:ascii="Cambria" w:hAnsi="Cambria"/>
+          <w:b/>
+          <w:sz w:val="24"/>
+        </w:rPr>
+      </w:pPr>
+    </w:p>
+    <w:p>
+      <w:pPr>
+        <w:spacing w:after="0" w:line="276" w:lineRule="auto"/>
+        <w:jc w:val="both"/>
+        <w:rPr>
+          <w:rFonts w:ascii="Cambria" w:hAnsi="Cambria"/>
+          <w:sz w:val="24"/>
+        </w:rPr>
+      </w:pPr>
+      <w:r>
+        <w:rPr>
+          <w:rFonts w:ascii="Cambria" w:hAnsi="Cambria"/>
+          <w:sz w:val="24"/>
+        </w:rPr>
+        <w:t xml:space="preserve">Last meeting was all about planning the next steps. This brief meeting was a catch-up, and we used the time to show each other what we have learned and any new thoughts we had about the process of development. </w:t>
+      </w:r>
+    </w:p>
+    <w:p>
+      <w:pPr>
+        <w:spacing w:after="0" w:line="276" w:lineRule="auto"/>
+        <w:jc w:val="both"/>
+        <w:rPr>
+          <w:rFonts w:ascii="Cambria" w:hAnsi="Cambria"/>
+          <w:b/>
+          <w:sz w:val="24"/>
+        </w:rPr>
+      </w:pPr>
+    </w:p>
+    <w:p>
+      <w:pPr>
+        <w:spacing w:after="0" w:line="276" w:lineRule="auto"/>
+        <w:jc w:val="both"/>
+        <w:rPr>
+          <w:rFonts w:ascii="Cambria" w:hAnsi="Cambria"/>
+          <w:b/>
+          <w:sz w:val="24"/>
+        </w:rPr>
+      </w:pPr>
+      <w:r>
+        <w:rPr>
+          <w:rFonts w:ascii="Cambria" w:hAnsi="Cambria"/>
+          <w:b/>
+          <w:sz w:val="24"/>
+        </w:rPr>
+        <w:t>19</w:t>
+      </w:r>
+      <w:r>
+        <w:rPr>
+          <w:rFonts w:ascii="Cambria" w:hAnsi="Cambria"/>
+          <w:b/>
+          <w:sz w:val="24"/>
+          <w:vertAlign w:val="superscript"/>
+        </w:rPr>
+        <w:t>th</w:t>
+      </w:r>
+      <w:r>
+        <w:rPr>
+          <w:rFonts w:ascii="Cambria" w:hAnsi="Cambria"/>
+          <w:b/>
+          <w:sz w:val="24"/>
+        </w:rPr>
+        <w:t xml:space="preserve"> February – Skype meeting with team</w:t>
+      </w:r>
+      <w:r>
+        <w:rPr>
+          <w:rFonts w:ascii="Cambria" w:hAnsi="Cambria"/>
+          <w:b/>
+          <w:sz w:val="24"/>
+        </w:rPr>
+        <w:tab/>
+        <w:t>Topic: Progress II</w:t>
+      </w:r>
+    </w:p>
+    <w:p>
+      <w:pPr>
+        <w:spacing w:after="0" w:line="276" w:lineRule="auto"/>
+        <w:jc w:val="both"/>
+        <w:rPr>
+          <w:rFonts w:ascii="Cambria" w:hAnsi="Cambria"/>
+          <w:b/>
+          <w:sz w:val="24"/>
+        </w:rPr>
+      </w:pPr>
+    </w:p>
+    <w:p>
+      <w:pPr>
+        <w:spacing w:after="0" w:line="276" w:lineRule="auto"/>
+        <w:jc w:val="both"/>
+        <w:rPr>
+          <w:rFonts w:ascii="Cambria" w:hAnsi="Cambria"/>
+          <w:sz w:val="24"/>
+        </w:rPr>
+      </w:pPr>
+      <w:r>
+        <w:rPr>
+          <w:rFonts w:ascii="Cambria" w:hAnsi="Cambria"/>
+          <w:sz w:val="24"/>
+        </w:rPr>
+        <w:t>Another progress report meeting. We both had enough time to explore Android Studio and start experimenting with different features and methods. This means that we have each identified potential difficulties and so much of this meeting was about preparing to tackle those issues.</w:t>
+      </w:r>
+    </w:p>
+    <w:p>
+      <w:pPr>
+        <w:spacing w:after="0" w:line="276" w:lineRule="auto"/>
+        <w:jc w:val="both"/>
+        <w:rPr>
+          <w:rFonts w:ascii="Cambria" w:hAnsi="Cambria"/>
+          <w:b/>
+          <w:sz w:val="24"/>
+        </w:rPr>
+      </w:pPr>
+    </w:p>
+    <w:p>
+      <w:pPr>
+        <w:spacing w:after="0" w:line="276" w:lineRule="auto"/>
+        <w:jc w:val="both"/>
+        <w:rPr>
+          <w:rFonts w:ascii="Cambria" w:hAnsi="Cambria"/>
+          <w:b/>
+          <w:sz w:val="24"/>
+        </w:rPr>
+      </w:pPr>
+      <w:r>
+        <w:rPr>
+          <w:rFonts w:ascii="Cambria" w:hAnsi="Cambria"/>
+          <w:b/>
+          <w:sz w:val="24"/>
+        </w:rPr>
+        <w:t>22</w:t>
+      </w:r>
+      <w:r>
+        <w:rPr>
+          <w:rFonts w:ascii="Cambria" w:hAnsi="Cambria"/>
+          <w:b/>
+          <w:sz w:val="24"/>
+          <w:vertAlign w:val="superscript"/>
+        </w:rPr>
+        <w:t>nd</w:t>
+      </w:r>
+      <w:r>
+        <w:rPr>
+          <w:rFonts w:ascii="Cambria" w:hAnsi="Cambria"/>
+          <w:b/>
+          <w:sz w:val="24"/>
+        </w:rPr>
+        <w:t xml:space="preserve"> February</w:t>
+      </w:r>
+      <w:r>
+        <w:rPr>
+          <w:rFonts w:ascii="Cambria" w:hAnsi="Cambria"/>
+          <w:b/>
+          <w:sz w:val="24"/>
+        </w:rPr>
+        <w:t xml:space="preserve"> - </w:t>
+      </w:r>
+      <w:r>
+        <w:rPr>
+          <w:rFonts w:ascii="Cambria" w:hAnsi="Cambria"/>
+          <w:b/>
+          <w:sz w:val="24"/>
+        </w:rPr>
+        <w:t>Meeting with team</w:t>
+      </w:r>
+      <w:r>
+        <w:rPr>
+          <w:rFonts w:ascii="Cambria" w:hAnsi="Cambria"/>
+          <w:b/>
+          <w:sz w:val="24"/>
+        </w:rPr>
+        <w:tab/>
+      </w:r>
+      <w:r>
+        <w:rPr>
+          <w:rFonts w:ascii="Cambria" w:hAnsi="Cambria"/>
+          <w:b/>
+          <w:sz w:val="24"/>
+        </w:rPr>
+        <w:tab/>
+      </w:r>
+      <w:r>
+        <w:rPr>
+          <w:rFonts w:ascii="Cambria" w:hAnsi="Cambria"/>
+          <w:b/>
+          <w:sz w:val="24"/>
+        </w:rPr>
+        <w:t>Topic</w:t>
+      </w:r>
+      <w:r>
+        <w:rPr>
+          <w:rFonts w:ascii="Cambria" w:hAnsi="Cambria"/>
+          <w:b/>
+          <w:sz w:val="24"/>
+        </w:rPr>
+        <w:t xml:space="preserve">: </w:t>
+      </w:r>
+      <w:r>
+        <w:rPr>
+          <w:rFonts w:ascii="Cambria" w:hAnsi="Cambria"/>
+          <w:b/>
+          <w:sz w:val="24"/>
+        </w:rPr>
+        <w:t>Final UI discussion</w:t>
+      </w:r>
+    </w:p>
+    <w:p>
+      <w:pPr>
+        <w:spacing w:after="0" w:line="276" w:lineRule="auto"/>
+        <w:jc w:val="both"/>
+        <w:rPr>
+          <w:rFonts w:ascii="Cambria" w:hAnsi="Cambria"/>
+          <w:b/>
+          <w:sz w:val="24"/>
+        </w:rPr>
+      </w:pPr>
+    </w:p>
+    <w:p>
+      <w:pPr>
+        <w:spacing w:after="0" w:line="276" w:lineRule="auto"/>
+        <w:jc w:val="both"/>
+        <w:rPr>
+          <w:rFonts w:ascii="Cambria" w:hAnsi="Cambria"/>
+          <w:sz w:val="24"/>
+        </w:rPr>
+      </w:pPr>
+      <w:r>
+        <w:rPr>
+          <w:rFonts w:ascii="Cambria" w:hAnsi="Cambria"/>
+          <w:sz w:val="24"/>
+        </w:rPr>
+        <w:t>Based on the UI drafts that the client sent, and ideas discussed in the original client meeting, in this meeting we discussed opt</w:t>
+      </w:r>
+      <w:r>
+        <w:rPr>
+          <w:rFonts w:ascii="Cambria" w:hAnsi="Cambria"/>
+          <w:sz w:val="24"/>
+        </w:rPr>
+        <w:t>ions for the UI. The main issue discussed was the placement of the option menu. We have settled on a sliding menu that slides in form the left, over the main screen. This is not necessarily the final menu design, but implementing it then makes it easy to change it into another format later depending on client feedback.</w:t>
+      </w:r>
+    </w:p>
+    <w:p>
+      <w:pPr>
+        <w:spacing w:after="0" w:line="276" w:lineRule="auto"/>
+        <w:jc w:val="both"/>
+        <w:rPr>
+          <w:rFonts w:ascii="Cambria" w:hAnsi="Cambria"/>
+          <w:b/>
+          <w:sz w:val="24"/>
+        </w:rPr>
+      </w:pPr>
+    </w:p>
+    <w:p>
+      <w:pPr>
+        <w:spacing w:after="0" w:line="276" w:lineRule="auto"/>
+        <w:jc w:val="both"/>
+        <w:rPr>
+          <w:rFonts w:ascii="Cambria" w:hAnsi="Cambria"/>
+          <w:b/>
+          <w:sz w:val="24"/>
+        </w:rPr>
+      </w:pPr>
+      <w:r>
+        <w:rPr>
+          <w:rFonts w:ascii="Cambria" w:hAnsi="Cambria"/>
+          <w:b/>
+          <w:sz w:val="24"/>
+        </w:rPr>
+        <w:lastRenderedPageBreak/>
+        <w:t>25</w:t>
+      </w:r>
+      <w:r>
+        <w:rPr>
+          <w:rFonts w:ascii="Cambria" w:hAnsi="Cambria"/>
+          <w:b/>
+          <w:sz w:val="24"/>
+          <w:vertAlign w:val="superscript"/>
+        </w:rPr>
+        <w:t>th</w:t>
+      </w:r>
+      <w:r>
+        <w:rPr>
+          <w:rFonts w:ascii="Cambria" w:hAnsi="Cambria"/>
+          <w:b/>
+          <w:sz w:val="24"/>
+        </w:rPr>
+        <w:t xml:space="preserve"> February</w:t>
+      </w:r>
+      <w:r>
+        <w:rPr>
+          <w:rFonts w:ascii="Cambria" w:hAnsi="Cambria"/>
+          <w:b/>
+          <w:sz w:val="24"/>
+        </w:rPr>
+        <w:t xml:space="preserve"> - </w:t>
+      </w:r>
+      <w:r>
+        <w:rPr>
+          <w:rFonts w:ascii="Cambria" w:hAnsi="Cambria"/>
+          <w:b/>
+          <w:sz w:val="24"/>
+        </w:rPr>
+        <w:t>Meeting with team</w:t>
+      </w:r>
+      <w:r>
+        <w:rPr>
+          <w:rFonts w:ascii="Cambria" w:hAnsi="Cambria"/>
+          <w:b/>
+          <w:sz w:val="24"/>
+        </w:rPr>
+        <w:tab/>
+      </w:r>
+      <w:r>
+        <w:rPr>
+          <w:rFonts w:ascii="Cambria" w:hAnsi="Cambria"/>
+          <w:b/>
+          <w:sz w:val="24"/>
+        </w:rPr>
+        <w:tab/>
+      </w:r>
+      <w:r>
+        <w:rPr>
+          <w:rFonts w:ascii="Cambria" w:hAnsi="Cambria"/>
+          <w:b/>
+          <w:sz w:val="24"/>
+        </w:rPr>
+        <w:t xml:space="preserve">Topic: </w:t>
+      </w:r>
+      <w:r>
+        <w:rPr>
+          <w:rFonts w:ascii="Cambria" w:hAnsi="Cambria"/>
+          <w:b/>
+          <w:sz w:val="24"/>
+        </w:rPr>
+        <w:t>Use-Cases discussion</w:t>
+      </w:r>
+    </w:p>
+    <w:p>
+      <w:pPr>
+        <w:spacing w:after="0" w:line="276" w:lineRule="auto"/>
+        <w:jc w:val="both"/>
+        <w:rPr>
+          <w:rFonts w:ascii="Cambria" w:hAnsi="Cambria"/>
+          <w:b/>
+          <w:sz w:val="24"/>
+        </w:rPr>
+      </w:pPr>
+    </w:p>
+    <w:p>
+      <w:pPr>
+        <w:spacing w:after="0" w:line="276" w:lineRule="auto"/>
+        <w:jc w:val="both"/>
+        <w:rPr>
+          <w:rFonts w:ascii="Cambria" w:hAnsi="Cambria"/>
+          <w:sz w:val="24"/>
+        </w:rPr>
+      </w:pPr>
+      <w:r>
+        <w:rPr>
+          <w:rFonts w:ascii="Cambria" w:hAnsi="Cambria"/>
+          <w:sz w:val="24"/>
+        </w:rPr>
+        <w:t>We discussed and created several use cases to guide us in the creation of the first prototype.</w:t>
+      </w:r>
+      <w:r>
+        <w:rPr>
+          <w:rFonts w:ascii="Cambria" w:hAnsi="Cambria"/>
+          <w:sz w:val="24"/>
+        </w:rPr>
+        <w:t xml:space="preserve"> </w:t>
+      </w:r>
+      <w:r>
+        <w:rPr>
+          <w:rFonts w:ascii="Cambria" w:hAnsi="Cambria"/>
+          <w:sz w:val="24"/>
+        </w:rPr>
+        <w:t>These describe basic functionality and navigation, and are based on our discussions with the client and our own research into other similar apps currently on the market.</w:t>
+      </w:r>
+    </w:p>
+    <w:p>
+      <w:pPr>
+        <w:spacing w:after="0" w:line="276" w:lineRule="auto"/>
+        <w:jc w:val="both"/>
+        <w:rPr>
+          <w:rFonts w:ascii="Cambria" w:hAnsi="Cambria"/>
+          <w:b/>
+          <w:sz w:val="24"/>
+        </w:rPr>
+      </w:pPr>
+    </w:p>
+    <w:p>
+      <w:pPr>
+        <w:spacing w:after="0" w:line="276" w:lineRule="auto"/>
+        <w:jc w:val="both"/>
+        <w:rPr>
+          <w:rFonts w:ascii="Cambria" w:hAnsi="Cambria"/>
+          <w:b/>
+          <w:sz w:val="24"/>
+        </w:rPr>
+      </w:pPr>
+      <w:r>
+        <w:rPr>
+          <w:rFonts w:ascii="Cambria" w:hAnsi="Cambria"/>
+          <w:b/>
+          <w:sz w:val="24"/>
+        </w:rPr>
+        <w:t>26</w:t>
+      </w:r>
+      <w:r>
+        <w:rPr>
+          <w:rFonts w:ascii="Cambria" w:hAnsi="Cambria"/>
+          <w:b/>
+          <w:sz w:val="24"/>
+          <w:vertAlign w:val="superscript"/>
+        </w:rPr>
+        <w:t>th</w:t>
+      </w:r>
+      <w:r>
+        <w:rPr>
+          <w:rFonts w:ascii="Cambria" w:hAnsi="Cambria"/>
+          <w:b/>
+          <w:sz w:val="24"/>
+        </w:rPr>
+        <w:t xml:space="preserve"> February – Meeting with team</w:t>
+      </w:r>
+      <w:r>
+        <w:rPr>
+          <w:rFonts w:ascii="Cambria" w:hAnsi="Cambria"/>
+          <w:b/>
+          <w:sz w:val="24"/>
+        </w:rPr>
+        <w:tab/>
+      </w:r>
+      <w:r>
+        <w:rPr>
+          <w:rFonts w:ascii="Cambria" w:hAnsi="Cambria"/>
+          <w:b/>
+          <w:sz w:val="24"/>
+        </w:rPr>
+        <w:tab/>
+      </w:r>
+      <w:r>
+        <w:rPr>
+          <w:rFonts w:ascii="Cambria" w:hAnsi="Cambria"/>
+          <w:b/>
+          <w:sz w:val="24"/>
+        </w:rPr>
+        <w:t>Topic: Classes</w:t>
+      </w:r>
+    </w:p>
+    <w:p>
+      <w:pPr>
+        <w:spacing w:after="0" w:line="276" w:lineRule="auto"/>
+        <w:jc w:val="both"/>
+        <w:rPr>
+          <w:rFonts w:ascii="Cambria" w:hAnsi="Cambria"/>
+          <w:b/>
+          <w:sz w:val="24"/>
+        </w:rPr>
+      </w:pPr>
+    </w:p>
+    <w:p>
+      <w:pPr>
+        <w:spacing w:after="0" w:line="276" w:lineRule="auto"/>
+        <w:jc w:val="both"/>
+        <w:rPr>
+          <w:rFonts w:ascii="Cambria" w:hAnsi="Cambria"/>
+          <w:sz w:val="24"/>
+        </w:rPr>
+      </w:pPr>
+      <w:r>
+        <w:rPr>
+          <w:rFonts w:ascii="Cambria" w:hAnsi="Cambria"/>
+          <w:sz w:val="24"/>
+        </w:rPr>
+        <w:t>In this meeting, we created an outline of the functionality of t</w:t>
+      </w:r>
+      <w:r>
+        <w:rPr>
+          <w:rFonts w:ascii="Cambria" w:hAnsi="Cambria"/>
+          <w:sz w:val="24"/>
+        </w:rPr>
+        <w:t>he app using class diagrams/UML. This was really useful, as</w:t>
+      </w:r>
+      <w:r>
+        <w:rPr>
+          <w:rFonts w:ascii="Cambria" w:hAnsi="Cambria"/>
+          <w:sz w:val="24"/>
+        </w:rPr>
+        <w:t xml:space="preserve"> looking at the app broken down into smaller constituents</w:t>
+      </w:r>
+      <w:r>
+        <w:rPr>
+          <w:rFonts w:ascii="Cambria" w:hAnsi="Cambria"/>
+          <w:sz w:val="24"/>
+        </w:rPr>
+        <w:t xml:space="preserve"> gave us an even clearer view of what needs to be done and how to efficiently divide the workload between us</w:t>
+      </w:r>
+      <w:r>
+        <w:rPr>
+          <w:rFonts w:ascii="Cambria" w:hAnsi="Cambria"/>
+          <w:sz w:val="24"/>
+        </w:rPr>
+        <w:t>.</w:t>
+      </w:r>
+    </w:p>
+    <w:p>
+      <w:pPr>
+        <w:spacing w:line="276" w:lineRule="auto"/>
+        <w:jc w:val="both"/>
+        <w:rPr>
+          <w:rFonts w:ascii="Cambria" w:hAnsi="Cambria"/>
+          <w:b/>
+          <w:sz w:val="24"/>
+        </w:rPr>
+      </w:pPr>
     </w:p>
     <w:p>
       <w:pPr>
@@ -474,7 +896,7 @@
           <w:p>
             <w:pPr>
               <w:spacing w:line="360" w:lineRule="auto"/>
-              <w:jc w:val="center"/>
+              <w:jc w:val="both"/>
               <w:rPr>
                 <w:rFonts w:ascii="Cambria" w:hAnsi="Cambria"/>
                 <w:b/>
@@ -499,7 +921,7 @@
           <w:p>
             <w:pPr>
               <w:spacing w:line="360" w:lineRule="auto"/>
-              <w:jc w:val="center"/>
+              <w:jc w:val="both"/>
               <w:rPr>
                 <w:rFonts w:ascii="Cambria" w:hAnsi="Cambria"/>
                 <w:b/>
@@ -524,7 +946,7 @@
           <w:p>
             <w:pPr>
               <w:spacing w:line="360" w:lineRule="auto"/>
-              <w:jc w:val="center"/>
+              <w:jc w:val="both"/>
               <w:rPr>
                 <w:rFonts w:ascii="Cambria" w:hAnsi="Cambria"/>
                 <w:b/>
@@ -550,7 +972,7 @@
           <w:p>
             <w:pPr>
               <w:spacing w:line="360" w:lineRule="auto"/>
-              <w:jc w:val="center"/>
+              <w:jc w:val="both"/>
               <w:rPr>
                 <w:rFonts w:ascii="Cambria" w:hAnsi="Cambria"/>
                 <w:sz w:val="24"/>
@@ -572,6 +994,7 @@
           <w:p>
             <w:pPr>
               <w:spacing w:line="360" w:lineRule="auto"/>
+              <w:jc w:val="both"/>
               <w:rPr>
                 <w:rFonts w:ascii="Cambria" w:hAnsi="Cambria"/>
                 <w:sz w:val="24"/>
@@ -593,6 +1016,7 @@
           <w:p>
             <w:pPr>
               <w:spacing w:line="360" w:lineRule="auto"/>
+              <w:jc w:val="both"/>
               <w:rPr>
                 <w:rFonts w:ascii="Cambria" w:hAnsi="Cambria"/>
                 <w:sz w:val="24"/>
@@ -618,7 +1042,7 @@
           <w:p>
             <w:pPr>
               <w:spacing w:line="360" w:lineRule="auto"/>
-              <w:jc w:val="center"/>
+              <w:jc w:val="both"/>
               <w:rPr>
                 <w:rFonts w:ascii="Cambria" w:hAnsi="Cambria"/>
                 <w:sz w:val="24"/>
@@ -640,6 +1064,7 @@
           <w:p>
             <w:pPr>
               <w:spacing w:line="360" w:lineRule="auto"/>
+              <w:jc w:val="both"/>
               <w:rPr>
                 <w:rFonts w:ascii="Cambria" w:hAnsi="Cambria"/>
                 <w:sz w:val="24"/>
@@ -661,6 +1086,7 @@
           <w:p>
             <w:pPr>
               <w:spacing w:line="360" w:lineRule="auto"/>
+              <w:jc w:val="both"/>
               <w:rPr>
                 <w:rFonts w:ascii="Cambria" w:hAnsi="Cambria"/>
                 <w:sz w:val="24"/>
@@ -686,7 +1112,7 @@
           <w:p>
             <w:pPr>
               <w:spacing w:line="360" w:lineRule="auto"/>
-              <w:jc w:val="center"/>
+              <w:jc w:val="both"/>
               <w:rPr>
                 <w:rFonts w:ascii="Cambria" w:hAnsi="Cambria"/>
                 <w:sz w:val="24"/>
@@ -708,6 +1134,7 @@
           <w:p>
             <w:pPr>
               <w:spacing w:line="360" w:lineRule="auto"/>
+              <w:jc w:val="both"/>
               <w:rPr>
                 <w:rFonts w:ascii="Cambria" w:hAnsi="Cambria"/>
                 <w:sz w:val="24"/>
@@ -729,6 +1156,7 @@
           <w:p>
             <w:pPr>
               <w:spacing w:line="360" w:lineRule="auto"/>
+              <w:jc w:val="both"/>
               <w:rPr>
                 <w:rFonts w:ascii="Cambria" w:hAnsi="Cambria"/>
                 <w:sz w:val="24"/>
@@ -752,7 +1180,7 @@
           <w:p>
             <w:pPr>
               <w:spacing w:line="360" w:lineRule="auto"/>
-              <w:jc w:val="center"/>
+              <w:jc w:val="both"/>
               <w:rPr>
                 <w:rFonts w:ascii="Cambria" w:hAnsi="Cambria"/>
                 <w:sz w:val="24"/>
@@ -774,6 +1202,7 @@
           <w:p>
             <w:pPr>
               <w:spacing w:line="360" w:lineRule="auto"/>
+              <w:jc w:val="both"/>
               <w:rPr>
                 <w:rFonts w:ascii="Cambria" w:hAnsi="Cambria"/>
                 <w:sz w:val="24"/>
@@ -795,6 +1224,7 @@
           <w:p>
             <w:pPr>
               <w:spacing w:line="360" w:lineRule="auto"/>
+              <w:jc w:val="both"/>
               <w:rPr>
                 <w:rFonts w:ascii="Cambria" w:hAnsi="Cambria"/>
                 <w:sz w:val="24"/>
@@ -818,7 +1248,7 @@
           <w:p>
             <w:pPr>
               <w:spacing w:line="360" w:lineRule="auto"/>
-              <w:jc w:val="center"/>
+              <w:jc w:val="both"/>
               <w:rPr>
                 <w:rFonts w:ascii="Cambria" w:hAnsi="Cambria"/>
                 <w:sz w:val="24"/>
@@ -840,6 +1270,7 @@
           <w:p>
             <w:pPr>
               <w:spacing w:line="360" w:lineRule="auto"/>
+              <w:jc w:val="both"/>
               <w:rPr>
                 <w:rFonts w:ascii="Cambria" w:hAnsi="Cambria"/>
                 <w:sz w:val="24"/>
@@ -861,6 +1292,7 @@
           <w:p>
             <w:pPr>
               <w:spacing w:line="360" w:lineRule="auto"/>
+              <w:jc w:val="both"/>
               <w:rPr>
                 <w:rFonts w:ascii="Cambria" w:hAnsi="Cambria"/>
                 <w:sz w:val="24"/>
@@ -882,15 +1314,17 @@
     <w:p>
       <w:pPr>
         <w:spacing w:line="276" w:lineRule="auto"/>
-        <w:rPr>
-          <w:rFonts w:ascii="Cambria" w:hAnsi="Cambria"/>
-          <w:sz w:val="24"/>
-        </w:rPr>
-      </w:pPr>
-    </w:p>
-    <w:p>
-      <w:pPr>
-        <w:spacing w:after="0" w:line="276" w:lineRule="auto"/>
+        <w:jc w:val="both"/>
+        <w:rPr>
+          <w:rFonts w:ascii="Cambria" w:hAnsi="Cambria"/>
+          <w:sz w:val="24"/>
+        </w:rPr>
+      </w:pPr>
+    </w:p>
+    <w:p>
+      <w:pPr>
+        <w:spacing w:after="0" w:line="276" w:lineRule="auto"/>
+        <w:jc w:val="both"/>
         <w:rPr>
           <w:rFonts w:ascii="Cambria" w:hAnsi="Cambria"/>
           <w:b/>
@@ -937,6 +1371,7 @@
     <w:p>
       <w:pPr>
         <w:spacing w:after="0" w:line="276" w:lineRule="auto"/>
+        <w:jc w:val="both"/>
         <w:rPr>
           <w:rFonts w:ascii="Cambria" w:hAnsi="Cambria"/>
           <w:sz w:val="24"/>
@@ -953,16 +1388,18 @@
     <w:p>
       <w:pPr>
         <w:spacing w:after="0" w:line="276" w:lineRule="auto"/>
-        <w:rPr>
-          <w:rFonts w:ascii="Cambria" w:hAnsi="Cambria"/>
-          <w:b/>
-          <w:sz w:val="24"/>
-        </w:rPr>
-      </w:pPr>
-    </w:p>
-    <w:p>
-      <w:pPr>
-        <w:spacing w:after="0" w:line="276" w:lineRule="auto"/>
+        <w:jc w:val="both"/>
+        <w:rPr>
+          <w:rFonts w:ascii="Cambria" w:hAnsi="Cambria"/>
+          <w:b/>
+          <w:sz w:val="24"/>
+        </w:rPr>
+      </w:pPr>
+    </w:p>
+    <w:p>
+      <w:pPr>
+        <w:spacing w:after="0" w:line="276" w:lineRule="auto"/>
+        <w:jc w:val="both"/>
         <w:rPr>
           <w:rFonts w:ascii="Cambria" w:hAnsi="Cambria"/>
           <w:b/>
@@ -1009,26 +1446,69 @@
     <w:p>
       <w:pPr>
         <w:spacing w:after="0" w:line="276" w:lineRule="auto"/>
-        <w:rPr>
-          <w:rFonts w:ascii="Cambria" w:hAnsi="Cambria"/>
-          <w:b/>
-          <w:sz w:val="24"/>
-        </w:rPr>
-      </w:pPr>
-    </w:p>
-    <w:p>
-      <w:pPr>
-        <w:spacing w:after="0" w:line="276" w:lineRule="auto"/>
-        <w:rPr>
-          <w:rFonts w:ascii="Cambria" w:hAnsi="Cambria"/>
-          <w:b/>
-          <w:sz w:val="24"/>
-        </w:rPr>
-      </w:pPr>
-    </w:p>
-    <w:p>
-      <w:pPr>
-        <w:spacing w:after="0" w:line="276" w:lineRule="auto"/>
+        <w:jc w:val="both"/>
+        <w:rPr>
+          <w:rFonts w:ascii="Cambria" w:hAnsi="Cambria"/>
+          <w:b/>
+          <w:sz w:val="24"/>
+        </w:rPr>
+      </w:pPr>
+    </w:p>
+    <w:p>
+      <w:pPr>
+        <w:spacing w:after="0" w:line="276" w:lineRule="auto"/>
+        <w:jc w:val="both"/>
+        <w:rPr>
+          <w:rFonts w:ascii="Cambria" w:hAnsi="Cambria"/>
+          <w:sz w:val="24"/>
+        </w:rPr>
+      </w:pPr>
+      <w:r>
+        <w:rPr>
+          <w:rFonts w:ascii="Cambria" w:hAnsi="Cambria"/>
+          <w:sz w:val="24"/>
+        </w:rPr>
+        <w:t xml:space="preserve">I have spent the better part of these two weeks learning about Android development using Android Studio, via Lynda and </w:t>
+      </w:r>
+      <w:proofErr w:type="spellStart"/>
+      <w:r>
+        <w:rPr>
+          <w:rFonts w:ascii="Cambria" w:hAnsi="Cambria"/>
+          <w:sz w:val="24"/>
+        </w:rPr>
+        <w:t>Udemy</w:t>
+      </w:r>
+      <w:proofErr w:type="spellEnd"/>
+      <w:r>
+        <w:rPr>
+          <w:rFonts w:ascii="Cambria" w:hAnsi="Cambria"/>
+          <w:sz w:val="24"/>
+        </w:rPr>
+        <w:t xml:space="preserve"> courses, and also YouTube lessons for more specific features. I have put together a final mock-up of the app’s UI which includes a sliding menu and a so-called “hamburger” button on the top left, as an extra way for the user to reach the menu.</w:t>
+      </w:r>
+      <w:r>
+        <w:rPr>
+          <w:rFonts w:ascii="Cambria" w:hAnsi="Cambria"/>
+          <w:sz w:val="24"/>
+        </w:rPr>
+        <w:t xml:space="preserve"> I also looked into the methods/libraries required to add media player functionality to an Android app, and have started learning about creating timers which will be one of the central features of the app.</w:t>
+      </w:r>
+    </w:p>
+    <w:p>
+      <w:pPr>
+        <w:spacing w:after="0" w:line="276" w:lineRule="auto"/>
+        <w:jc w:val="both"/>
+        <w:rPr>
+          <w:rFonts w:ascii="Cambria" w:hAnsi="Cambria"/>
+          <w:b/>
+          <w:sz w:val="24"/>
+        </w:rPr>
+      </w:pPr>
+    </w:p>
+    <w:p>
+      <w:pPr>
+        <w:spacing w:after="0" w:line="276" w:lineRule="auto"/>
+        <w:jc w:val="both"/>
         <w:rPr>
           <w:rFonts w:ascii="Cambria" w:hAnsi="Cambria"/>
           <w:b/>
@@ -1057,7 +1537,7 @@
       </w:tblGrid>
       <w:tr>
         <w:trPr>
-          <w:trHeight w:val="657"/>
+          <w:trHeight w:val="278"/>
         </w:trPr>
         <w:tc>
           <w:tcPr>
@@ -1067,7 +1547,7 @@
           <w:p>
             <w:pPr>
               <w:spacing w:line="360" w:lineRule="auto"/>
-              <w:jc w:val="center"/>
+              <w:jc w:val="both"/>
               <w:rPr>
                 <w:rFonts w:ascii="Cambria" w:hAnsi="Cambria"/>
                 <w:b/>
@@ -1092,7 +1572,7 @@
           <w:p>
             <w:pPr>
               <w:spacing w:line="360" w:lineRule="auto"/>
-              <w:jc w:val="center"/>
+              <w:jc w:val="both"/>
               <w:rPr>
                 <w:rFonts w:ascii="Cambria" w:hAnsi="Cambria"/>
                 <w:b/>
@@ -1117,7 +1597,7 @@
           <w:p>
             <w:pPr>
               <w:spacing w:line="360" w:lineRule="auto"/>
-              <w:jc w:val="center"/>
+              <w:jc w:val="both"/>
               <w:rPr>
                 <w:rFonts w:ascii="Cambria" w:hAnsi="Cambria"/>
                 <w:b/>
@@ -1143,7 +1623,7 @@
           <w:p>
             <w:pPr>
               <w:spacing w:line="360" w:lineRule="auto"/>
-              <w:jc w:val="center"/>
+              <w:jc w:val="both"/>
               <w:rPr>
                 <w:rFonts w:ascii="Cambria" w:hAnsi="Cambria"/>
                 <w:sz w:val="24"/>
@@ -1165,6 +1645,7 @@
           <w:p>
             <w:pPr>
               <w:spacing w:line="360" w:lineRule="auto"/>
+              <w:jc w:val="both"/>
               <w:rPr>
                 <w:rFonts w:ascii="Cambria" w:hAnsi="Cambria"/>
                 <w:sz w:val="24"/>
@@ -1175,7 +1656,7 @@
                 <w:rFonts w:ascii="Cambria" w:hAnsi="Cambria"/>
                 <w:sz w:val="24"/>
               </w:rPr>
-              <w:t>Research into technologies available</w:t>
+              <w:t>Add media player functionality</w:t>
             </w:r>
           </w:p>
         </w:tc>
@@ -1186,20 +1667,12 @@
           <w:p>
             <w:pPr>
               <w:spacing w:line="360" w:lineRule="auto"/>
-              <w:rPr>
-                <w:rFonts w:ascii="Cambria" w:hAnsi="Cambria"/>
-                <w:sz w:val="24"/>
-              </w:rPr>
-            </w:pPr>
-            <w:proofErr w:type="spellStart"/>
-            <w:r>
-              <w:rPr>
-                <w:rFonts w:ascii="Cambria" w:hAnsi="Cambria"/>
-                <w:sz w:val="24"/>
-              </w:rPr>
-              <w:t>Jaromir</w:t>
-            </w:r>
-            <w:proofErr w:type="spellEnd"/>
+              <w:jc w:val="both"/>
+              <w:rPr>
+                <w:rFonts w:ascii="Cambria" w:hAnsi="Cambria"/>
+                <w:sz w:val="24"/>
+              </w:rPr>
+            </w:pPr>
           </w:p>
         </w:tc>
       </w:tr>
@@ -1211,7 +1684,7 @@
           <w:p>
             <w:pPr>
               <w:spacing w:line="360" w:lineRule="auto"/>
-              <w:jc w:val="center"/>
+              <w:jc w:val="both"/>
               <w:rPr>
                 <w:rFonts w:ascii="Cambria" w:hAnsi="Cambria"/>
                 <w:sz w:val="24"/>
@@ -1222,6 +1695,7 @@
                 <w:rFonts w:ascii="Cambria" w:hAnsi="Cambria"/>
                 <w:sz w:val="24"/>
               </w:rPr>
+              <w:lastRenderedPageBreak/>
               <w:t>2.</w:t>
             </w:r>
           </w:p>
@@ -1233,6 +1707,7 @@
           <w:p>
             <w:pPr>
               <w:spacing w:line="360" w:lineRule="auto"/>
+              <w:jc w:val="both"/>
               <w:rPr>
                 <w:rFonts w:ascii="Cambria" w:hAnsi="Cambria"/>
                 <w:sz w:val="24"/>
@@ -1243,7 +1718,7 @@
                 <w:rFonts w:ascii="Cambria" w:hAnsi="Cambria"/>
                 <w:sz w:val="24"/>
               </w:rPr>
-              <w:t>Create the final mock-up of app’s UI</w:t>
+              <w:t>Add more menu options</w:t>
             </w:r>
           </w:p>
         </w:tc>
@@ -1254,20 +1729,12 @@
           <w:p>
             <w:pPr>
               <w:spacing w:line="360" w:lineRule="auto"/>
-              <w:rPr>
-                <w:rFonts w:ascii="Cambria" w:hAnsi="Cambria"/>
-                <w:sz w:val="24"/>
-              </w:rPr>
-            </w:pPr>
-            <w:proofErr w:type="spellStart"/>
-            <w:r>
-              <w:rPr>
-                <w:rFonts w:ascii="Cambria" w:hAnsi="Cambria"/>
-                <w:sz w:val="24"/>
-              </w:rPr>
-              <w:t>Lambros</w:t>
-            </w:r>
-            <w:proofErr w:type="spellEnd"/>
+              <w:jc w:val="both"/>
+              <w:rPr>
+                <w:rFonts w:ascii="Cambria" w:hAnsi="Cambria"/>
+                <w:sz w:val="24"/>
+              </w:rPr>
+            </w:pPr>
           </w:p>
         </w:tc>
       </w:tr>
@@ -1279,7 +1746,7 @@
           <w:p>
             <w:pPr>
               <w:spacing w:line="360" w:lineRule="auto"/>
-              <w:jc w:val="center"/>
+              <w:jc w:val="both"/>
               <w:rPr>
                 <w:rFonts w:ascii="Cambria" w:hAnsi="Cambria"/>
                 <w:sz w:val="24"/>
@@ -1301,18 +1768,12 @@
           <w:p>
             <w:pPr>
               <w:spacing w:line="360" w:lineRule="auto"/>
-              <w:rPr>
-                <w:rFonts w:ascii="Cambria" w:hAnsi="Cambria"/>
-                <w:sz w:val="24"/>
-              </w:rPr>
-            </w:pPr>
-            <w:r>
-              <w:rPr>
-                <w:rFonts w:ascii="Cambria" w:hAnsi="Cambria"/>
-                <w:sz w:val="24"/>
-              </w:rPr>
-              <w:t>Finalise the project requirements</w:t>
-            </w:r>
+              <w:jc w:val="both"/>
+              <w:rPr>
+                <w:rFonts w:ascii="Cambria" w:hAnsi="Cambria"/>
+                <w:sz w:val="24"/>
+              </w:rPr>
+            </w:pPr>
           </w:p>
         </w:tc>
         <w:tc>
@@ -1322,18 +1783,12 @@
           <w:p>
             <w:pPr>
               <w:spacing w:line="360" w:lineRule="auto"/>
-              <w:rPr>
-                <w:rFonts w:ascii="Cambria" w:hAnsi="Cambria"/>
-                <w:sz w:val="24"/>
-              </w:rPr>
-            </w:pPr>
-            <w:r>
-              <w:rPr>
-                <w:rFonts w:ascii="Cambria" w:hAnsi="Cambria"/>
-                <w:sz w:val="24"/>
-              </w:rPr>
-              <w:t>Both</w:t>
-            </w:r>
+              <w:jc w:val="both"/>
+              <w:rPr>
+                <w:rFonts w:ascii="Cambria" w:hAnsi="Cambria"/>
+                <w:sz w:val="24"/>
+              </w:rPr>
+            </w:pPr>
           </w:p>
         </w:tc>
       </w:tr>
@@ -1345,7 +1800,7 @@
           <w:p>
             <w:pPr>
               <w:spacing w:line="360" w:lineRule="auto"/>
-              <w:jc w:val="center"/>
+              <w:jc w:val="both"/>
               <w:rPr>
                 <w:rFonts w:ascii="Cambria" w:hAnsi="Cambria"/>
                 <w:sz w:val="24"/>
@@ -1356,7 +1811,6 @@
                 <w:rFonts w:ascii="Cambria" w:hAnsi="Cambria"/>
                 <w:sz w:val="24"/>
               </w:rPr>
-              <w:lastRenderedPageBreak/>
               <w:t>4.</w:t>
             </w:r>
           </w:p>
@@ -1368,18 +1822,12 @@
           <w:p>
             <w:pPr>
               <w:spacing w:line="360" w:lineRule="auto"/>
-              <w:rPr>
-                <w:rFonts w:ascii="Cambria" w:hAnsi="Cambria"/>
-                <w:sz w:val="24"/>
-              </w:rPr>
-            </w:pPr>
-            <w:r>
-              <w:rPr>
-                <w:rFonts w:ascii="Cambria" w:hAnsi="Cambria"/>
-                <w:sz w:val="24"/>
-              </w:rPr>
-              <w:t>Identify classes and use-cases needed</w:t>
-            </w:r>
+              <w:jc w:val="both"/>
+              <w:rPr>
+                <w:rFonts w:ascii="Cambria" w:hAnsi="Cambria"/>
+                <w:sz w:val="24"/>
+              </w:rPr>
+            </w:pPr>
           </w:p>
         </w:tc>
         <w:tc>
@@ -1389,18 +1837,12 @@
           <w:p>
             <w:pPr>
               <w:spacing w:line="360" w:lineRule="auto"/>
-              <w:rPr>
-                <w:rFonts w:ascii="Cambria" w:hAnsi="Cambria"/>
-                <w:sz w:val="24"/>
-              </w:rPr>
-            </w:pPr>
-            <w:r>
-              <w:rPr>
-                <w:rFonts w:ascii="Cambria" w:hAnsi="Cambria"/>
-                <w:sz w:val="24"/>
-              </w:rPr>
-              <w:t>Both</w:t>
-            </w:r>
+              <w:jc w:val="both"/>
+              <w:rPr>
+                <w:rFonts w:ascii="Cambria" w:hAnsi="Cambria"/>
+                <w:sz w:val="24"/>
+              </w:rPr>
+            </w:pPr>
           </w:p>
         </w:tc>
       </w:tr>
@@ -1412,7 +1854,7 @@
           <w:p>
             <w:pPr>
               <w:spacing w:line="360" w:lineRule="auto"/>
-              <w:jc w:val="center"/>
+              <w:jc w:val="both"/>
               <w:rPr>
                 <w:rFonts w:ascii="Cambria" w:hAnsi="Cambria"/>
                 <w:sz w:val="24"/>
@@ -1434,18 +1876,12 @@
           <w:p>
             <w:pPr>
               <w:spacing w:line="360" w:lineRule="auto"/>
-              <w:rPr>
-                <w:rFonts w:ascii="Cambria" w:hAnsi="Cambria"/>
-                <w:sz w:val="24"/>
-              </w:rPr>
-            </w:pPr>
-            <w:r>
-              <w:rPr>
-                <w:rFonts w:ascii="Cambria" w:hAnsi="Cambria"/>
-                <w:sz w:val="24"/>
-              </w:rPr>
-              <w:t>Request sample recordings from the client</w:t>
-            </w:r>
+              <w:jc w:val="both"/>
+              <w:rPr>
+                <w:rFonts w:ascii="Cambria" w:hAnsi="Cambria"/>
+                <w:sz w:val="24"/>
+              </w:rPr>
+            </w:pPr>
           </w:p>
         </w:tc>
         <w:tc>
@@ -1455,20 +1891,12 @@
           <w:p>
             <w:pPr>
               <w:spacing w:line="360" w:lineRule="auto"/>
-              <w:rPr>
-                <w:rFonts w:ascii="Cambria" w:hAnsi="Cambria"/>
-                <w:sz w:val="24"/>
-              </w:rPr>
-            </w:pPr>
-            <w:proofErr w:type="spellStart"/>
-            <w:r>
-              <w:rPr>
-                <w:rFonts w:ascii="Cambria" w:hAnsi="Cambria"/>
-                <w:sz w:val="24"/>
-              </w:rPr>
-              <w:t>Jaromir</w:t>
-            </w:r>
-            <w:proofErr w:type="spellEnd"/>
+              <w:jc w:val="both"/>
+              <w:rPr>
+                <w:rFonts w:ascii="Cambria" w:hAnsi="Cambria"/>
+                <w:sz w:val="24"/>
+              </w:rPr>
+            </w:pPr>
           </w:p>
         </w:tc>
       </w:tr>
@@ -1476,6 +1904,7 @@
     <w:p>
       <w:pPr>
         <w:spacing w:line="276" w:lineRule="auto"/>
+        <w:jc w:val="both"/>
         <w:rPr>
           <w:rFonts w:ascii="Cambria" w:hAnsi="Cambria"/>
           <w:sz w:val="24"/>
@@ -2602,7 +3031,7 @@
     </a:clrScheme>
     <a:fontScheme name="Office">
       <a:majorFont>
-        <a:latin typeface="Calibri Light" panose="020F0302020204030204"/>
+        <a:latin typeface="Calibri Light"/>
         <a:ea typeface=""/>
         <a:cs typeface=""/>
         <a:font script="Jpan" typeface="ＭＳ ゴシック"/>
@@ -2637,7 +3066,7 @@
         <a:font script="Geor" typeface="Sylfaen"/>
       </a:majorFont>
       <a:minorFont>
-        <a:latin typeface="Calibri" panose="020F0502020204030204"/>
+        <a:latin typeface="Calibri"/>
         <a:ea typeface=""/>
         <a:cs typeface=""/>
         <a:font script="Jpan" typeface="ＭＳ 明朝"/>
@@ -2825,7 +3254,7 @@
 </file>
 
 <file path=customXml/itemProps1.xml><?xml version="1.0" encoding="utf-8"?>
-<ds:datastoreItem xmlns:ds="http://schemas.openxmlformats.org/officeDocument/2006/customXml" ds:itemID="{994AF3B1-49EA-4A40-B541-86802A632030}">
+<ds:datastoreItem xmlns:ds="http://schemas.openxmlformats.org/officeDocument/2006/customXml" ds:itemID="{01D529D6-A449-8F4B-85FE-A90D2A84A888}">
   <ds:schemaRefs>
     <ds:schemaRef ds:uri="http://schemas.openxmlformats.org/officeDocument/2006/bibliography"/>
   </ds:schemaRefs>

</xml_diff>